<commit_message>
added 2 and 3 tasks
</commit_message>
<xml_diff>
--- a/для изучения.docx
+++ b/для изучения.docx
@@ -3,7 +3,23 @@
 <w:document xmlns:wpc="http://schemas.microsoft.com/office/word/2010/wordprocessingCanvas" xmlns:cx="http://schemas.microsoft.com/office/drawing/2014/chartex" xmlns:cx1="http://schemas.microsoft.com/office/drawing/2015/9/8/chartex" xmlns:cx2="http://schemas.microsoft.com/office/drawing/2015/10/21/chartex" xmlns:cx3="http://schemas.microsoft.com/office/drawing/2016/5/9/chartex" xmlns:cx4="http://schemas.microsoft.com/office/drawing/2016/5/10/chartex" xmlns:cx5="http://schemas.microsoft.com/office/drawing/2016/5/11/chartex" xmlns:cx6="http://schemas.microsoft.com/office/drawing/2016/5/12/chartex" xmlns:cx7="http://schemas.microsoft.com/office/drawing/2016/5/13/chartex" xmlns:cx8="http://schemas.microsoft.com/office/drawing/2016/5/14/chartex" xmlns:mc="http://schemas.openxmlformats.org/markup-compatibility/2006" xmlns:aink="http://schemas.microsoft.com/office/drawing/2016/ink" xmlns:am3d="http://schemas.microsoft.com/office/drawing/2017/model3d" xmlns:o="urn:schemas-microsoft-com:office:office" xmlns:oel="http://schemas.microsoft.com/office/2019/extlst" xmlns:r="http://schemas.openxmlformats.org/officeDocument/2006/relationships" xmlns:m="http://schemas.openxmlformats.org/officeDocument/2006/math" xmlns:v="urn:schemas-microsoft-com:vml" xmlns:wp14="http://schemas.microsoft.com/office/word/2010/wordprocessingDrawing" xmlns:wp="http://schemas.openxmlformats.org/drawingml/2006/wordprocessingDrawing" xmlns:w10="urn:schemas-microsoft-com:office:word" xmlns:w="http://schemas.openxmlformats.org/wordprocessingml/2006/main" xmlns:w14="http://schemas.microsoft.com/office/word/2010/wordml" xmlns:w15="http://schemas.microsoft.com/office/word/2012/wordml" xmlns:w16cex="http://schemas.microsoft.com/office/word/2018/wordml/cex" xmlns:w16cid="http://schemas.microsoft.com/office/word/2016/wordml/cid" xmlns:w16="http://schemas.microsoft.com/office/word/2018/wordml" xmlns:w16du="http://schemas.microsoft.com/office/word/2023/wordml/word16du" xmlns:w16sdtdh="http://schemas.microsoft.com/office/word/2020/wordml/sdtdatahash" xmlns:w16sdtfl="http://schemas.microsoft.com/office/word/2024/wordml/sdtformatlock" xmlns:w16se="http://schemas.microsoft.com/office/word/2015/wordml/symex" xmlns:wpg="http://schemas.microsoft.com/office/word/2010/wordprocessingGroup" xmlns:wpi="http://schemas.microsoft.com/office/word/2010/wordprocessingInk" xmlns:wne="http://schemas.microsoft.com/office/word/2006/wordml" xmlns:wps="http://schemas.microsoft.com/office/word/2010/wordprocessingShape" mc:Ignorable="w14 w15 w16se w16cid w16 w16cex w16sdtdh w16sdtfl w16du wp14">
   <w:body>
     <w:p>
-      <w:r>
+      <w:pPr>
+        <w:rPr>
+          <w:lang w:val="en-US"/>
+        </w:rPr>
+      </w:pPr>
+      <w:r>
+        <w:rPr>
+          <w:lang w:val="en-US"/>
+        </w:rPr>
+        <w:t>TASK1</w:t>
+      </w:r>
+    </w:p>
+    <w:p>
+      <w:r>
+        <w:rPr>
+          <w:noProof/>
+        </w:rPr>
         <w:drawing>
           <wp:inline distT="0" distB="0" distL="0" distR="0" wp14:anchorId="500BB04D" wp14:editId="4F90A80A">
             <wp:extent cx="5940425" cy="5988685"/>
@@ -29,6 +45,723 @@
                     <a:xfrm>
                       <a:off x="0" y="0"/>
                       <a:ext cx="5940425" cy="5988685"/>
+                    </a:xfrm>
+                    <a:prstGeom prst="rect">
+                      <a:avLst/>
+                    </a:prstGeom>
+                  </pic:spPr>
+                </pic:pic>
+              </a:graphicData>
+            </a:graphic>
+          </wp:inline>
+        </w:drawing>
+      </w:r>
+    </w:p>
+    <w:p>
+      <w:pPr>
+        <w:rPr>
+          <w:lang w:val="en-US"/>
+        </w:rPr>
+      </w:pPr>
+    </w:p>
+    <w:p>
+      <w:pPr>
+        <w:rPr>
+          <w:lang w:val="en-US"/>
+        </w:rPr>
+      </w:pPr>
+    </w:p>
+    <w:p>
+      <w:pPr>
+        <w:rPr>
+          <w:lang w:val="en-US"/>
+        </w:rPr>
+      </w:pPr>
+    </w:p>
+    <w:p>
+      <w:pPr>
+        <w:rPr>
+          <w:lang w:val="en-US"/>
+        </w:rPr>
+      </w:pPr>
+    </w:p>
+    <w:p>
+      <w:pPr>
+        <w:rPr>
+          <w:lang w:val="en-US"/>
+        </w:rPr>
+      </w:pPr>
+      <w:r>
+        <w:rPr>
+          <w:lang w:val="en-US"/>
+        </w:rPr>
+        <w:br w:type="page"/>
+      </w:r>
+    </w:p>
+    <w:p>
+      <w:pPr>
+        <w:rPr>
+          <w:lang w:val="en-US"/>
+        </w:rPr>
+      </w:pPr>
+      <w:r>
+        <w:rPr>
+          <w:lang w:val="en-US"/>
+        </w:rPr>
+        <w:lastRenderedPageBreak/>
+        <w:t>TASK2</w:t>
+      </w:r>
+      <w:r>
+        <w:rPr>
+          <w:lang w:val="en-US"/>
+        </w:rPr>
+        <w:br/>
+      </w:r>
+      <w:r>
+        <w:rPr>
+          <w:noProof/>
+        </w:rPr>
+        <w:drawing>
+          <wp:inline distT="0" distB="0" distL="0" distR="0" wp14:anchorId="1920B7BC" wp14:editId="74CF59AB">
+            <wp:extent cx="5940425" cy="5422265"/>
+            <wp:effectExtent l="0" t="0" r="3175" b="6985"/>
+            <wp:docPr id="1679824930" name="Рисунок 1"/>
+            <wp:cNvGraphicFramePr>
+              <a:graphicFrameLocks xmlns:a="http://schemas.openxmlformats.org/drawingml/2006/main" noChangeAspect="1"/>
+            </wp:cNvGraphicFramePr>
+            <a:graphic xmlns:a="http://schemas.openxmlformats.org/drawingml/2006/main">
+              <a:graphicData uri="http://schemas.openxmlformats.org/drawingml/2006/picture">
+                <pic:pic xmlns:pic="http://schemas.openxmlformats.org/drawingml/2006/picture">
+                  <pic:nvPicPr>
+                    <pic:cNvPr id="1679824930" name=""/>
+                    <pic:cNvPicPr/>
+                  </pic:nvPicPr>
+                  <pic:blipFill>
+                    <a:blip r:embed="rId5"/>
+                    <a:stretch>
+                      <a:fillRect/>
+                    </a:stretch>
+                  </pic:blipFill>
+                  <pic:spPr>
+                    <a:xfrm>
+                      <a:off x="0" y="0"/>
+                      <a:ext cx="5940425" cy="5422265"/>
+                    </a:xfrm>
+                    <a:prstGeom prst="rect">
+                      <a:avLst/>
+                    </a:prstGeom>
+                  </pic:spPr>
+                </pic:pic>
+              </a:graphicData>
+            </a:graphic>
+          </wp:inline>
+        </w:drawing>
+      </w:r>
+    </w:p>
+    <w:p>
+      <w:r>
+        <w:lastRenderedPageBreak/>
+        <w:br/>
+        <w:t>РЕХЕШИРОВАНИЕ</w:t>
+      </w:r>
+      <w:r>
+        <w:br/>
+      </w:r>
+      <w:r>
+        <w:rPr>
+          <w:noProof/>
+        </w:rPr>
+        <w:drawing>
+          <wp:inline distT="0" distB="0" distL="0" distR="0" wp14:anchorId="5EFFD08E" wp14:editId="6B5C308D">
+            <wp:extent cx="5940425" cy="5088255"/>
+            <wp:effectExtent l="0" t="0" r="3175" b="0"/>
+            <wp:docPr id="628660476" name="Рисунок 1"/>
+            <wp:cNvGraphicFramePr>
+              <a:graphicFrameLocks xmlns:a="http://schemas.openxmlformats.org/drawingml/2006/main" noChangeAspect="1"/>
+            </wp:cNvGraphicFramePr>
+            <a:graphic xmlns:a="http://schemas.openxmlformats.org/drawingml/2006/main">
+              <a:graphicData uri="http://schemas.openxmlformats.org/drawingml/2006/picture">
+                <pic:pic xmlns:pic="http://schemas.openxmlformats.org/drawingml/2006/picture">
+                  <pic:nvPicPr>
+                    <pic:cNvPr id="628660476" name=""/>
+                    <pic:cNvPicPr/>
+                  </pic:nvPicPr>
+                  <pic:blipFill>
+                    <a:blip r:embed="rId6"/>
+                    <a:stretch>
+                      <a:fillRect/>
+                    </a:stretch>
+                  </pic:blipFill>
+                  <pic:spPr>
+                    <a:xfrm>
+                      <a:off x="0" y="0"/>
+                      <a:ext cx="5940425" cy="5088255"/>
+                    </a:xfrm>
+                    <a:prstGeom prst="rect">
+                      <a:avLst/>
+                    </a:prstGeom>
+                  </pic:spPr>
+                </pic:pic>
+              </a:graphicData>
+            </a:graphic>
+          </wp:inline>
+        </w:drawing>
+      </w:r>
+    </w:p>
+    <w:p>
+      <w:r>
+        <w:lastRenderedPageBreak/>
+        <w:t>РЕСАЙЗ</w:t>
+      </w:r>
+      <w:r>
+        <w:br/>
+      </w:r>
+      <w:r>
+        <w:drawing>
+          <wp:inline distT="0" distB="0" distL="0" distR="0" wp14:anchorId="4A6428C6" wp14:editId="0A51B416">
+            <wp:extent cx="5940425" cy="300355"/>
+            <wp:effectExtent l="0" t="0" r="3175" b="4445"/>
+            <wp:docPr id="1677688798" name="Рисунок 1"/>
+            <wp:cNvGraphicFramePr>
+              <a:graphicFrameLocks xmlns:a="http://schemas.openxmlformats.org/drawingml/2006/main" noChangeAspect="1"/>
+            </wp:cNvGraphicFramePr>
+            <a:graphic xmlns:a="http://schemas.openxmlformats.org/drawingml/2006/main">
+              <a:graphicData uri="http://schemas.openxmlformats.org/drawingml/2006/picture">
+                <pic:pic xmlns:pic="http://schemas.openxmlformats.org/drawingml/2006/picture">
+                  <pic:nvPicPr>
+                    <pic:cNvPr id="1677688798" name=""/>
+                    <pic:cNvPicPr/>
+                  </pic:nvPicPr>
+                  <pic:blipFill>
+                    <a:blip r:embed="rId7"/>
+                    <a:stretch>
+                      <a:fillRect/>
+                    </a:stretch>
+                  </pic:blipFill>
+                  <pic:spPr>
+                    <a:xfrm>
+                      <a:off x="0" y="0"/>
+                      <a:ext cx="5940425" cy="300355"/>
+                    </a:xfrm>
+                    <a:prstGeom prst="rect">
+                      <a:avLst/>
+                    </a:prstGeom>
+                  </pic:spPr>
+                </pic:pic>
+              </a:graphicData>
+            </a:graphic>
+          </wp:inline>
+        </w:drawing>
+      </w:r>
+      <w:r>
+        <w:br/>
+      </w:r>
+      <w:r>
+        <w:drawing>
+          <wp:inline distT="0" distB="0" distL="0" distR="0" wp14:anchorId="72B2AD70" wp14:editId="4BB48F28">
+            <wp:extent cx="5925377" cy="5839640"/>
+            <wp:effectExtent l="0" t="0" r="0" b="8890"/>
+            <wp:docPr id="1712500396" name="Рисунок 1"/>
+            <wp:cNvGraphicFramePr>
+              <a:graphicFrameLocks xmlns:a="http://schemas.openxmlformats.org/drawingml/2006/main" noChangeAspect="1"/>
+            </wp:cNvGraphicFramePr>
+            <a:graphic xmlns:a="http://schemas.openxmlformats.org/drawingml/2006/main">
+              <a:graphicData uri="http://schemas.openxmlformats.org/drawingml/2006/picture">
+                <pic:pic xmlns:pic="http://schemas.openxmlformats.org/drawingml/2006/picture">
+                  <pic:nvPicPr>
+                    <pic:cNvPr id="1712500396" name=""/>
+                    <pic:cNvPicPr/>
+                  </pic:nvPicPr>
+                  <pic:blipFill>
+                    <a:blip r:embed="rId8"/>
+                    <a:stretch>
+                      <a:fillRect/>
+                    </a:stretch>
+                  </pic:blipFill>
+                  <pic:spPr>
+                    <a:xfrm>
+                      <a:off x="0" y="0"/>
+                      <a:ext cx="5925377" cy="5839640"/>
+                    </a:xfrm>
+                    <a:prstGeom prst="rect">
+                      <a:avLst/>
+                    </a:prstGeom>
+                  </pic:spPr>
+                </pic:pic>
+              </a:graphicData>
+            </a:graphic>
+          </wp:inline>
+        </w:drawing>
+      </w:r>
+    </w:p>
+    <w:p>
+      <w:r>
+        <w:lastRenderedPageBreak/>
+        <w:t>ПОЧЕМУ МЫ СТРУКТУРУ МОЖЕМ ХРАНИТЬ В ВЕКТОРАХ</w:t>
+      </w:r>
+      <w:r>
+        <w:br/>
+      </w:r>
+      <w:r>
+        <w:drawing>
+          <wp:inline distT="0" distB="0" distL="0" distR="0" wp14:anchorId="40CD397A" wp14:editId="54062D2A">
+            <wp:extent cx="5940425" cy="5353685"/>
+            <wp:effectExtent l="0" t="0" r="3175" b="0"/>
+            <wp:docPr id="88957431" name="Рисунок 1"/>
+            <wp:cNvGraphicFramePr>
+              <a:graphicFrameLocks xmlns:a="http://schemas.openxmlformats.org/drawingml/2006/main" noChangeAspect="1"/>
+            </wp:cNvGraphicFramePr>
+            <a:graphic xmlns:a="http://schemas.openxmlformats.org/drawingml/2006/main">
+              <a:graphicData uri="http://schemas.openxmlformats.org/drawingml/2006/picture">
+                <pic:pic xmlns:pic="http://schemas.openxmlformats.org/drawingml/2006/picture">
+                  <pic:nvPicPr>
+                    <pic:cNvPr id="88957431" name=""/>
+                    <pic:cNvPicPr/>
+                  </pic:nvPicPr>
+                  <pic:blipFill>
+                    <a:blip r:embed="rId9"/>
+                    <a:stretch>
+                      <a:fillRect/>
+                    </a:stretch>
+                  </pic:blipFill>
+                  <pic:spPr>
+                    <a:xfrm>
+                      <a:off x="0" y="0"/>
+                      <a:ext cx="5940425" cy="5353685"/>
+                    </a:xfrm>
+                    <a:prstGeom prst="rect">
+                      <a:avLst/>
+                    </a:prstGeom>
+                  </pic:spPr>
+                </pic:pic>
+              </a:graphicData>
+            </a:graphic>
+          </wp:inline>
+        </w:drawing>
+      </w:r>
+      <w:r>
+        <w:lastRenderedPageBreak/>
+        <w:drawing>
+          <wp:inline distT="0" distB="0" distL="0" distR="0" wp14:anchorId="14C74709" wp14:editId="4548A8E1">
+            <wp:extent cx="5940425" cy="4572635"/>
+            <wp:effectExtent l="0" t="0" r="3175" b="0"/>
+            <wp:docPr id="1653373375" name="Рисунок 1"/>
+            <wp:cNvGraphicFramePr>
+              <a:graphicFrameLocks xmlns:a="http://schemas.openxmlformats.org/drawingml/2006/main" noChangeAspect="1"/>
+            </wp:cNvGraphicFramePr>
+            <a:graphic xmlns:a="http://schemas.openxmlformats.org/drawingml/2006/main">
+              <a:graphicData uri="http://schemas.openxmlformats.org/drawingml/2006/picture">
+                <pic:pic xmlns:pic="http://schemas.openxmlformats.org/drawingml/2006/picture">
+                  <pic:nvPicPr>
+                    <pic:cNvPr id="1653373375" name=""/>
+                    <pic:cNvPicPr/>
+                  </pic:nvPicPr>
+                  <pic:blipFill>
+                    <a:blip r:embed="rId10"/>
+                    <a:stretch>
+                      <a:fillRect/>
+                    </a:stretch>
+                  </pic:blipFill>
+                  <pic:spPr>
+                    <a:xfrm>
+                      <a:off x="0" y="0"/>
+                      <a:ext cx="5940425" cy="4572635"/>
+                    </a:xfrm>
+                    <a:prstGeom prst="rect">
+                      <a:avLst/>
+                    </a:prstGeom>
+                  </pic:spPr>
+                </pic:pic>
+              </a:graphicData>
+            </a:graphic>
+          </wp:inline>
+        </w:drawing>
+      </w:r>
+    </w:p>
+    <w:p>
+      <w:r>
+        <w:br/>
+      </w:r>
+      <w:r>
+        <w:t>Вектора вспомнить все методы</w:t>
+      </w:r>
+      <w:r>
+        <w:br/>
+      </w:r>
+      <w:r>
+        <w:lastRenderedPageBreak/>
+        <w:drawing>
+          <wp:inline distT="0" distB="0" distL="0" distR="0" wp14:anchorId="11E8B498" wp14:editId="2764F420">
+            <wp:extent cx="5820587" cy="4544059"/>
+            <wp:effectExtent l="0" t="0" r="8890" b="9525"/>
+            <wp:docPr id="1978978406" name="Рисунок 1"/>
+            <wp:cNvGraphicFramePr>
+              <a:graphicFrameLocks xmlns:a="http://schemas.openxmlformats.org/drawingml/2006/main" noChangeAspect="1"/>
+            </wp:cNvGraphicFramePr>
+            <a:graphic xmlns:a="http://schemas.openxmlformats.org/drawingml/2006/main">
+              <a:graphicData uri="http://schemas.openxmlformats.org/drawingml/2006/picture">
+                <pic:pic xmlns:pic="http://schemas.openxmlformats.org/drawingml/2006/picture">
+                  <pic:nvPicPr>
+                    <pic:cNvPr id="1978978406" name=""/>
+                    <pic:cNvPicPr/>
+                  </pic:nvPicPr>
+                  <pic:blipFill>
+                    <a:blip r:embed="rId11"/>
+                    <a:stretch>
+                      <a:fillRect/>
+                    </a:stretch>
+                  </pic:blipFill>
+                  <pic:spPr>
+                    <a:xfrm>
+                      <a:off x="0" y="0"/>
+                      <a:ext cx="5820587" cy="4544059"/>
+                    </a:xfrm>
+                    <a:prstGeom prst="rect">
+                      <a:avLst/>
+                    </a:prstGeom>
+                  </pic:spPr>
+                </pic:pic>
+              </a:graphicData>
+            </a:graphic>
+          </wp:inline>
+        </w:drawing>
+      </w:r>
+      <w:r>
+        <w:br/>
+      </w:r>
+      <w:r>
+        <w:lastRenderedPageBreak/>
+        <w:drawing>
+          <wp:inline distT="0" distB="0" distL="0" distR="0" wp14:anchorId="6A7FA61A" wp14:editId="775F5F63">
+            <wp:extent cx="5940425" cy="6600190"/>
+            <wp:effectExtent l="0" t="0" r="3175" b="0"/>
+            <wp:docPr id="1945685333" name="Рисунок 1"/>
+            <wp:cNvGraphicFramePr>
+              <a:graphicFrameLocks xmlns:a="http://schemas.openxmlformats.org/drawingml/2006/main" noChangeAspect="1"/>
+            </wp:cNvGraphicFramePr>
+            <a:graphic xmlns:a="http://schemas.openxmlformats.org/drawingml/2006/main">
+              <a:graphicData uri="http://schemas.openxmlformats.org/drawingml/2006/picture">
+                <pic:pic xmlns:pic="http://schemas.openxmlformats.org/drawingml/2006/picture">
+                  <pic:nvPicPr>
+                    <pic:cNvPr id="1945685333" name=""/>
+                    <pic:cNvPicPr/>
+                  </pic:nvPicPr>
+                  <pic:blipFill>
+                    <a:blip r:embed="rId12"/>
+                    <a:stretch>
+                      <a:fillRect/>
+                    </a:stretch>
+                  </pic:blipFill>
+                  <pic:spPr>
+                    <a:xfrm>
+                      <a:off x="0" y="0"/>
+                      <a:ext cx="5940425" cy="6600190"/>
+                    </a:xfrm>
+                    <a:prstGeom prst="rect">
+                      <a:avLst/>
+                    </a:prstGeom>
+                  </pic:spPr>
+                </pic:pic>
+              </a:graphicData>
+            </a:graphic>
+          </wp:inline>
+        </w:drawing>
+      </w:r>
+      <w:r>
+        <w:br/>
+      </w:r>
+      <w:r>
+        <w:lastRenderedPageBreak/>
+        <w:drawing>
+          <wp:inline distT="0" distB="0" distL="0" distR="0" wp14:anchorId="420BC037" wp14:editId="4D2CEFAE">
+            <wp:extent cx="5940425" cy="2776855"/>
+            <wp:effectExtent l="0" t="0" r="3175" b="4445"/>
+            <wp:docPr id="148422970" name="Рисунок 1"/>
+            <wp:cNvGraphicFramePr>
+              <a:graphicFrameLocks xmlns:a="http://schemas.openxmlformats.org/drawingml/2006/main" noChangeAspect="1"/>
+            </wp:cNvGraphicFramePr>
+            <a:graphic xmlns:a="http://schemas.openxmlformats.org/drawingml/2006/main">
+              <a:graphicData uri="http://schemas.openxmlformats.org/drawingml/2006/picture">
+                <pic:pic xmlns:pic="http://schemas.openxmlformats.org/drawingml/2006/picture">
+                  <pic:nvPicPr>
+                    <pic:cNvPr id="148422970" name=""/>
+                    <pic:cNvPicPr/>
+                  </pic:nvPicPr>
+                  <pic:blipFill>
+                    <a:blip r:embed="rId13"/>
+                    <a:stretch>
+                      <a:fillRect/>
+                    </a:stretch>
+                  </pic:blipFill>
+                  <pic:spPr>
+                    <a:xfrm>
+                      <a:off x="0" y="0"/>
+                      <a:ext cx="5940425" cy="2776855"/>
+                    </a:xfrm>
+                    <a:prstGeom prst="rect">
+                      <a:avLst/>
+                    </a:prstGeom>
+                  </pic:spPr>
+                </pic:pic>
+              </a:graphicData>
+            </a:graphic>
+          </wp:inline>
+        </w:drawing>
+      </w:r>
+    </w:p>
+    <w:p>
+      <w:pPr>
+        <w:rPr>
+          <w:lang w:val="en-US"/>
+        </w:rPr>
+      </w:pPr>
+    </w:p>
+    <w:p>
+      <w:r>
+        <w:t xml:space="preserve">КАК ПРАВИЛЬНО УДАЛЯТЬ ИЗ ВЕКТОРА </w:t>
+      </w:r>
+      <w:r>
+        <w:br/>
+      </w:r>
+      <w:r>
+        <w:rPr>
+          <w:lang w:val="en-US"/>
+        </w:rPr>
+        <w:drawing>
+          <wp:inline distT="0" distB="0" distL="0" distR="0" wp14:anchorId="284A727B" wp14:editId="17764366">
+            <wp:extent cx="5940425" cy="4664075"/>
+            <wp:effectExtent l="0" t="0" r="3175" b="3175"/>
+            <wp:docPr id="188363155" name="Рисунок 1"/>
+            <wp:cNvGraphicFramePr>
+              <a:graphicFrameLocks xmlns:a="http://schemas.openxmlformats.org/drawingml/2006/main" noChangeAspect="1"/>
+            </wp:cNvGraphicFramePr>
+            <a:graphic xmlns:a="http://schemas.openxmlformats.org/drawingml/2006/main">
+              <a:graphicData uri="http://schemas.openxmlformats.org/drawingml/2006/picture">
+                <pic:pic xmlns:pic="http://schemas.openxmlformats.org/drawingml/2006/picture">
+                  <pic:nvPicPr>
+                    <pic:cNvPr id="188363155" name=""/>
+                    <pic:cNvPicPr/>
+                  </pic:nvPicPr>
+                  <pic:blipFill>
+                    <a:blip r:embed="rId14"/>
+                    <a:stretch>
+                      <a:fillRect/>
+                    </a:stretch>
+                  </pic:blipFill>
+                  <pic:spPr>
+                    <a:xfrm>
+                      <a:off x="0" y="0"/>
+                      <a:ext cx="5940425" cy="4664075"/>
+                    </a:xfrm>
+                    <a:prstGeom prst="rect">
+                      <a:avLst/>
+                    </a:prstGeom>
+                  </pic:spPr>
+                </pic:pic>
+              </a:graphicData>
+            </a:graphic>
+          </wp:inline>
+        </w:drawing>
+      </w:r>
+      <w:r>
+        <w:br/>
+        <w:t>ФУНКЦИЯ УДАЛЕНИЯ РЕАЛИЗОВАНА С РАБОТОЙ ИТЕРАТОРОВ</w:t>
+      </w:r>
+    </w:p>
+    <w:p>
+      <w:r>
+        <w:lastRenderedPageBreak/>
+        <w:drawing>
+          <wp:inline distT="0" distB="0" distL="0" distR="0" wp14:anchorId="256842D7" wp14:editId="2BD8EDD3">
+            <wp:extent cx="4953691" cy="3581900"/>
+            <wp:effectExtent l="0" t="0" r="0" b="0"/>
+            <wp:docPr id="1153655990" name="Рисунок 1"/>
+            <wp:cNvGraphicFramePr>
+              <a:graphicFrameLocks xmlns:a="http://schemas.openxmlformats.org/drawingml/2006/main" noChangeAspect="1"/>
+            </wp:cNvGraphicFramePr>
+            <a:graphic xmlns:a="http://schemas.openxmlformats.org/drawingml/2006/main">
+              <a:graphicData uri="http://schemas.openxmlformats.org/drawingml/2006/picture">
+                <pic:pic xmlns:pic="http://schemas.openxmlformats.org/drawingml/2006/picture">
+                  <pic:nvPicPr>
+                    <pic:cNvPr id="1153655990" name=""/>
+                    <pic:cNvPicPr/>
+                  </pic:nvPicPr>
+                  <pic:blipFill>
+                    <a:blip r:embed="rId15"/>
+                    <a:stretch>
+                      <a:fillRect/>
+                    </a:stretch>
+                  </pic:blipFill>
+                  <pic:spPr>
+                    <a:xfrm>
+                      <a:off x="0" y="0"/>
+                      <a:ext cx="4953691" cy="3581900"/>
+                    </a:xfrm>
+                    <a:prstGeom prst="rect">
+                      <a:avLst/>
+                    </a:prstGeom>
+                  </pic:spPr>
+                </pic:pic>
+              </a:graphicData>
+            </a:graphic>
+          </wp:inline>
+        </w:drawing>
+      </w:r>
+    </w:p>
+    <w:p>
+      <w:r>
+        <w:lastRenderedPageBreak/>
+        <w:drawing>
+          <wp:inline distT="0" distB="0" distL="0" distR="0" wp14:anchorId="4A4F3313" wp14:editId="5B673B77">
+            <wp:extent cx="5715798" cy="6058746"/>
+            <wp:effectExtent l="0" t="0" r="0" b="0"/>
+            <wp:docPr id="895955177" name="Рисунок 1"/>
+            <wp:cNvGraphicFramePr>
+              <a:graphicFrameLocks xmlns:a="http://schemas.openxmlformats.org/drawingml/2006/main" noChangeAspect="1"/>
+            </wp:cNvGraphicFramePr>
+            <a:graphic xmlns:a="http://schemas.openxmlformats.org/drawingml/2006/main">
+              <a:graphicData uri="http://schemas.openxmlformats.org/drawingml/2006/picture">
+                <pic:pic xmlns:pic="http://schemas.openxmlformats.org/drawingml/2006/picture">
+                  <pic:nvPicPr>
+                    <pic:cNvPr id="895955177" name=""/>
+                    <pic:cNvPicPr/>
+                  </pic:nvPicPr>
+                  <pic:blipFill>
+                    <a:blip r:embed="rId16"/>
+                    <a:stretch>
+                      <a:fillRect/>
+                    </a:stretch>
+                  </pic:blipFill>
+                  <pic:spPr>
+                    <a:xfrm>
+                      <a:off x="0" y="0"/>
+                      <a:ext cx="5715798" cy="6058746"/>
+                    </a:xfrm>
+                    <a:prstGeom prst="rect">
+                      <a:avLst/>
+                    </a:prstGeom>
+                  </pic:spPr>
+                </pic:pic>
+              </a:graphicData>
+            </a:graphic>
+          </wp:inline>
+        </w:drawing>
+      </w:r>
+    </w:p>
+    <w:p>
+      <w:r>
+        <w:lastRenderedPageBreak/>
+        <w:drawing>
+          <wp:inline distT="0" distB="0" distL="0" distR="0" wp14:anchorId="11CEC274" wp14:editId="7ABB7E2A">
+            <wp:extent cx="5940425" cy="3936365"/>
+            <wp:effectExtent l="0" t="0" r="3175" b="6985"/>
+            <wp:docPr id="1052919980" name="Рисунок 1"/>
+            <wp:cNvGraphicFramePr>
+              <a:graphicFrameLocks xmlns:a="http://schemas.openxmlformats.org/drawingml/2006/main" noChangeAspect="1"/>
+            </wp:cNvGraphicFramePr>
+            <a:graphic xmlns:a="http://schemas.openxmlformats.org/drawingml/2006/main">
+              <a:graphicData uri="http://schemas.openxmlformats.org/drawingml/2006/picture">
+                <pic:pic xmlns:pic="http://schemas.openxmlformats.org/drawingml/2006/picture">
+                  <pic:nvPicPr>
+                    <pic:cNvPr id="1052919980" name=""/>
+                    <pic:cNvPicPr/>
+                  </pic:nvPicPr>
+                  <pic:blipFill>
+                    <a:blip r:embed="rId17"/>
+                    <a:stretch>
+                      <a:fillRect/>
+                    </a:stretch>
+                  </pic:blipFill>
+                  <pic:spPr>
+                    <a:xfrm>
+                      <a:off x="0" y="0"/>
+                      <a:ext cx="5940425" cy="3936365"/>
+                    </a:xfrm>
+                    <a:prstGeom prst="rect">
+                      <a:avLst/>
+                    </a:prstGeom>
+                  </pic:spPr>
+                </pic:pic>
+              </a:graphicData>
+            </a:graphic>
+          </wp:inline>
+        </w:drawing>
+      </w:r>
+      <w:r>
+        <w:br/>
+        <w:t>КОЛИЗИИ</w:t>
+      </w:r>
+      <w:r>
+        <w:br/>
+      </w:r>
+      <w:r>
+        <w:lastRenderedPageBreak/>
+        <w:drawing>
+          <wp:inline distT="0" distB="0" distL="0" distR="0" wp14:anchorId="6DA6BF2F" wp14:editId="31014D16">
+            <wp:extent cx="5934903" cy="6849431"/>
+            <wp:effectExtent l="0" t="0" r="8890" b="8890"/>
+            <wp:docPr id="1484997889" name="Рисунок 1"/>
+            <wp:cNvGraphicFramePr>
+              <a:graphicFrameLocks xmlns:a="http://schemas.openxmlformats.org/drawingml/2006/main" noChangeAspect="1"/>
+            </wp:cNvGraphicFramePr>
+            <a:graphic xmlns:a="http://schemas.openxmlformats.org/drawingml/2006/main">
+              <a:graphicData uri="http://schemas.openxmlformats.org/drawingml/2006/picture">
+                <pic:pic xmlns:pic="http://schemas.openxmlformats.org/drawingml/2006/picture">
+                  <pic:nvPicPr>
+                    <pic:cNvPr id="1484997889" name=""/>
+                    <pic:cNvPicPr/>
+                  </pic:nvPicPr>
+                  <pic:blipFill>
+                    <a:blip r:embed="rId18"/>
+                    <a:stretch>
+                      <a:fillRect/>
+                    </a:stretch>
+                  </pic:blipFill>
+                  <pic:spPr>
+                    <a:xfrm>
+                      <a:off x="0" y="0"/>
+                      <a:ext cx="5934903" cy="6849431"/>
+                    </a:xfrm>
+                    <a:prstGeom prst="rect">
+                      <a:avLst/>
+                    </a:prstGeom>
+                  </pic:spPr>
+                </pic:pic>
+              </a:graphicData>
+            </a:graphic>
+          </wp:inline>
+        </w:drawing>
+      </w:r>
+      <w:r>
+        <w:br/>
+      </w:r>
+      <w:r>
+        <w:lastRenderedPageBreak/>
+        <w:drawing>
+          <wp:inline distT="0" distB="0" distL="0" distR="0" wp14:anchorId="408B82F7" wp14:editId="173A7A85">
+            <wp:extent cx="5940425" cy="6034405"/>
+            <wp:effectExtent l="0" t="0" r="3175" b="4445"/>
+            <wp:docPr id="1142695192" name="Рисунок 1"/>
+            <wp:cNvGraphicFramePr>
+              <a:graphicFrameLocks xmlns:a="http://schemas.openxmlformats.org/drawingml/2006/main" noChangeAspect="1"/>
+            </wp:cNvGraphicFramePr>
+            <a:graphic xmlns:a="http://schemas.openxmlformats.org/drawingml/2006/main">
+              <a:graphicData uri="http://schemas.openxmlformats.org/drawingml/2006/picture">
+                <pic:pic xmlns:pic="http://schemas.openxmlformats.org/drawingml/2006/picture">
+                  <pic:nvPicPr>
+                    <pic:cNvPr id="1142695192" name=""/>
+                    <pic:cNvPicPr/>
+                  </pic:nvPicPr>
+                  <pic:blipFill>
+                    <a:blip r:embed="rId19"/>
+                    <a:stretch>
+                      <a:fillRect/>
+                    </a:stretch>
+                  </pic:blipFill>
+                  <pic:spPr>
+                    <a:xfrm>
+                      <a:off x="0" y="0"/>
+                      <a:ext cx="5940425" cy="6034405"/>
                     </a:xfrm>
                     <a:prstGeom prst="rect">
                       <a:avLst/>
@@ -654,7 +1387,6 @@
   <w:style w:type="character" w:default="1" w:styleId="a0">
     <w:name w:val="Default Paragraph Font"/>
     <w:uiPriority w:val="1"/>
-    <w:semiHidden/>
     <w:unhideWhenUsed/>
   </w:style>
   <w:style w:type="table" w:default="1" w:styleId="a1">

</xml_diff>